<commit_message>
updated word file, added some other cases to custom
</commit_message>
<xml_diff>
--- a/Problem 1.docx
+++ b/Problem 1.docx
@@ -178,7 +178,13 @@
         <w:t xml:space="preserve">. </w:t>
       </w:r>
       <w:r>
-        <w:t xml:space="preserve">An algorithm such as ID3 would not work well because of the reliance of </w:t>
+        <w:t xml:space="preserve">An algorithm </w:t>
+      </w:r>
+      <w:r>
+        <w:t>analogous to</w:t>
+      </w:r>
+      <w:r>
+        <w:t xml:space="preserve"> ID3 would not work well because of the reliance of </w:t>
       </w:r>
       <w:r>
         <w:t xml:space="preserve">attributes on one another and the fact that nearby </w:t>
@@ -187,7 +193,13 @@
         <w:t xml:space="preserve">pixels </w:t>
       </w:r>
       <w:r>
-        <w:t xml:space="preserve">affect what digit is formed. </w:t>
+        <w:t xml:space="preserve">affect </w:t>
+      </w:r>
+      <w:r>
+        <w:t xml:space="preserve">recognition of </w:t>
+      </w:r>
+      <w:r>
+        <w:t xml:space="preserve">what digit is formed. </w:t>
       </w:r>
       <w:r>
         <w:t>B</w:t>
@@ -214,10 +226,7 @@
         <w:t xml:space="preserve">While decision trees conceivably could be constructed to do well on digit recognition, </w:t>
       </w:r>
       <w:r>
-        <w:t xml:space="preserve">they </w:t>
-      </w:r>
-      <w:r>
-        <w:t xml:space="preserve">don’t </w:t>
+        <w:t>it does not lend itself naturally to this domain. An analogous algorithm to ID3 would fail miserably. So there are decision trees that can classify the digits and we’re sure there may be algorithms that adequately do lookahead and attribute combinations, but there are more natural choices for a domain that requires combinations of features to be effective.</w:t>
       </w:r>
     </w:p>
     <w:p/>
@@ -241,61 +250,136 @@
     <w:p>
       <w:r>
         <w:tab/>
-        <w:t xml:space="preserve">Boosted decision stumps wouldn’t do well on this domain. Because boosted decision stumps split on only one attribute, they do not combine features and individually will not be able to capture patterns in the data well enough to classify digits. Individual stumps can do no better than chance since on their own they cannot predict what digit a particular pixel </w:t>
+        <w:t xml:space="preserve">Boosted decision stumps wouldn’t do well on this domain. Because boosted decision stumps split on only one attribute, they do not combine features and individually will not be able to capture patterns in the data well enough to classify digits. Individual stumps can do no better than chance since on their own they cannot predict what digit </w:t>
+      </w:r>
+      <w:r>
+        <w:t xml:space="preserve">a </w:t>
+      </w:r>
+      <w:r>
+        <w:t xml:space="preserve">particular pixel </w:t>
       </w:r>
       <w:r>
         <w:t xml:space="preserve">intensity </w:t>
+      </w:r>
+      <w:r>
+        <w:t>is a part of.</w:t>
+      </w:r>
+    </w:p>
+    <w:p/>
+    <w:p>
+      <w:r>
+        <w:t>Perceptrons</w:t>
+      </w:r>
+    </w:p>
+    <w:p>
+      <w:r>
+        <w:tab/>
+        <w:t xml:space="preserve">Perceptrons would be especially bad for recognizing digits. Since there are 10 possible digits to correctly classify, it presents </w:t>
+      </w:r>
+      <w:r>
+        <w:t xml:space="preserve">too much variability for a single perceptron to classify. </w:t>
+      </w:r>
+      <w:r>
+        <w:t>Perceptrons have more limitations beyond just being able to output binary values, which is a problem in a 10-class domain.</w:t>
+      </w:r>
+    </w:p>
+    <w:p/>
+    <w:p>
+      <w:r>
+        <w:t>Multi-layer feed-forward neural networks</w:t>
+      </w:r>
+    </w:p>
+    <w:p/>
+    <w:p>
+      <w:r>
+        <w:tab/>
+        <w:t xml:space="preserve">Multi-layer feed-forward neural networks are very suited for </w:t>
+      </w:r>
+      <w:r>
+        <w:t xml:space="preserve">the domain of recognizing hand written digits. Because the digits are represented as a matrix of pixels, a neural network can propagate pixel intensities </w:t>
+      </w:r>
+      <w:r>
+        <w:t xml:space="preserve">and calculate a decision boundary based on combinations of all of these features. </w:t>
+      </w:r>
+    </w:p>
+    <w:p>
+      <w:r>
+        <w:tab/>
+        <w:t>Moreover, the flexibility in designing feed-forward networks lends itself even further to classifying digits, allowing for custom hidden layers to compute and pass forward useful features like averaging/subsampling and feature maps downstream.</w:t>
+      </w:r>
+    </w:p>
+    <w:p/>
+    <w:p/>
+    <w:p/>
+    <w:p/>
+    <w:p/>
+    <w:p>
+      <w:r>
+        <w:t>(a) Describe the network you chose to implement. This description need not be at the node by node level, but it should provide an overall view of the layers and units you created. Explain why you decided to run an experiment with this network structure.</w:t>
+      </w:r>
+    </w:p>
+    <w:p/>
+    <w:p>
+      <w:r>
+        <w:t>We experimented with adding a second hidden layer with various numbers of hidden units. We ran experiments letting the two hidden layers have the same number of hidden units, ranging from a small number of hidden units to a larger number of hidden units. We also experimented with varying the number of hidden units in each layer, for example having 10 in the first and 15 in the second.</w:t>
+      </w:r>
+    </w:p>
+    <w:p/>
+    <w:p>
+      <w:r>
+        <w:t>Having a</w:t>
+      </w:r>
+      <w:r>
+        <w:t xml:space="preserve">chieved success with one layer, we thought we could improve on this success by adding another hidden layer. </w:t>
+      </w:r>
+      <w:r>
+        <w:t xml:space="preserve">We reasoned that the automatic feature engineering intuition associated with neural networks would result in the first hidden layer passing the second hidden layer an even better set of features which the second hidden layer can then do learning on. </w:t>
+      </w:r>
+    </w:p>
+    <w:p/>
+    <w:p>
+      <w:r>
+        <w:t>(b) Train your network using the training and validation sets, and compare the trained network’s test performance to the previous structures. Try to explain what you ﬁnd. (You will not be evaluated on the absolute performance of your network.).</w:t>
+      </w:r>
+    </w:p>
+    <w:p/>
+    <w:p>
+      <w:r>
+        <w:tab/>
+        <w:t xml:space="preserve">The neural networks we trained with two hidden layers universally had very poor performance on training, validation, and test sets. For all of the experiments we ran, all had </w:t>
+      </w:r>
+      <w:r>
+        <w:t xml:space="preserve">training error, validation set error, and test error at 0.12 or worse. The networks would converge </w:t>
+      </w:r>
+      <w:r>
+        <w:t>within three or four epochs</w:t>
+      </w:r>
+      <w:r>
+        <w:t xml:space="preserve">: </w:t>
+      </w:r>
+      <w:r>
+        <w:t>the errors would stop changing,</w:t>
+      </w:r>
+      <w:r>
+        <w:t xml:space="preserve"> indicating that the w</w:t>
+      </w:r>
+      <w:r>
+        <w:t>eights stopped changing. After carefully spending time carefully validating that our network was indeed constructed in the correct fashion, we determined that these poor results were not the result of a bug, but because using two hidden layers instead of one with this particular domain had very poor performance in general.</w:t>
+      </w:r>
+    </w:p>
+    <w:p>
+      <w:r>
+        <w:tab/>
+        <w:t xml:space="preserve">Although we </w:t>
       </w:r>
       <w:bookmarkStart w:id="0" w:name="_GoBack"/>
       <w:bookmarkEnd w:id="0"/>
-      <w:r>
-        <w:t>is a part of.</w:t>
-      </w:r>
-    </w:p>
-    <w:p/>
-    <w:p>
-      <w:r>
-        <w:t>Perceptrons</w:t>
-      </w:r>
     </w:p>
     <w:p>
       <w:r>
         <w:tab/>
-        <w:t xml:space="preserve">Perceptrons would be especially bad for recognizing digits. Since there are 10 possible digits to correctly classify, it presents </w:t>
-      </w:r>
-      <w:r>
-        <w:t xml:space="preserve">too much variability for a single perceptron to classify. </w:t>
-      </w:r>
-      <w:r>
-        <w:t>Perceptrons have more limitations beyond just being able to output binary values, which is a problem in a 10-class domain.</w:t>
-      </w:r>
-    </w:p>
-    <w:p/>
-    <w:p>
-      <w:r>
-        <w:t>Multi-layer feed-forward neural networks</w:t>
-      </w:r>
-    </w:p>
-    <w:p/>
-    <w:p>
-      <w:r>
-        <w:tab/>
-        <w:t xml:space="preserve">Multi-layer feed-forward neural networks are very suited for </w:t>
-      </w:r>
-      <w:r>
-        <w:t xml:space="preserve">the domain of recognizing hand written digits. Because the digits are represented as a matrix of pixels, a neural network can propagate pixel intensities </w:t>
-      </w:r>
-      <w:r>
-        <w:t xml:space="preserve">and calculate a decision boundary based on combinations of all of these features. </w:t>
-      </w:r>
-    </w:p>
-    <w:p>
-      <w:r>
-        <w:tab/>
-        <w:t>Moreover, the flexibility in designing feed-forward networks lends itself even further to classifying digits, allowing for custom hidden layers to compute and pass forward useful features like averaging/subsampling and feature maps downstream.</w:t>
-      </w:r>
-    </w:p>
-    <w:p/>
+      </w:r>
+    </w:p>
     <w:sectPr>
       <w:pgSz w:w="12240" w:h="15840"/>
       <w:pgMar w:top="1440" w:right="1800" w:bottom="1440" w:left="1800" w:header="720" w:footer="720" w:gutter="0"/>

</xml_diff>